<commit_message>
updated project goals in doc
</commit_message>
<xml_diff>
--- a/doc/Requirements/00_Requirements.docx
+++ b/doc/Requirements/00_Requirements.docx
@@ -6,8 +6,6 @@
       <w:pPr>
         <w:pStyle w:val="Titel"/>
       </w:pPr>
-      <w:bookmarkStart w:id="0" w:name="_GoBack"/>
-      <w:bookmarkEnd w:id="0"/>
       <w:r>
         <w:t>Anforderungskatalog</w:t>
       </w:r>
@@ -16,7 +14,13 @@
     <w:sdt>
       <w:sdtPr>
         <w:rPr>
-          <w:lang w:val="de-DE"/>
+          <w:rFonts w:asciiTheme="minorHAnsi" w:eastAsiaTheme="minorHAnsi" w:hAnsiTheme="minorHAnsi" w:cstheme="minorBidi"/>
+          <w:b w:val="0"/>
+          <w:bCs w:val="0"/>
+          <w:color w:val="auto"/>
+          <w:sz w:val="22"/>
+          <w:szCs w:val="22"/>
+          <w:lang w:val="de-DE" w:eastAsia="en-US"/>
         </w:rPr>
         <w:id w:val="-214434751"/>
         <w:docPartObj>
@@ -24,15 +28,7 @@
           <w:docPartUnique/>
         </w:docPartObj>
       </w:sdtPr>
-      <w:sdtEndPr>
-        <w:rPr>
-          <w:rFonts w:asciiTheme="minorHAnsi" w:eastAsiaTheme="minorHAnsi" w:hAnsiTheme="minorHAnsi" w:cstheme="minorBidi"/>
-          <w:color w:val="auto"/>
-          <w:sz w:val="22"/>
-          <w:szCs w:val="22"/>
-          <w:lang w:eastAsia="en-US"/>
-        </w:rPr>
-      </w:sdtEndPr>
+      <w:sdtEndPr/>
       <w:sdtContent>
         <w:p>
           <w:pPr>
@@ -1262,15 +1258,21 @@
       <w:pPr>
         <w:pStyle w:val="berschrift1"/>
       </w:pPr>
-      <w:bookmarkStart w:id="1" w:name="_Toc431973987"/>
+      <w:bookmarkStart w:id="0" w:name="_Toc431973987"/>
       <w:r>
         <w:t>Ausgangslage</w:t>
       </w:r>
-      <w:bookmarkEnd w:id="1"/>
-    </w:p>
-    <w:p>
-      <w:r>
-        <w:t xml:space="preserve">Ziel des Projekts ist die Implementation des </w:t>
+      <w:bookmarkEnd w:id="0"/>
+    </w:p>
+    <w:p>
+      <w:r>
+        <w:t>Ziel des Projekts ist die</w:t>
+      </w:r>
+      <w:r>
+        <w:t xml:space="preserve"> Implem</w:t>
+      </w:r>
+      <w:r>
+        <w:t xml:space="preserve">entation eines realitätsnahen Prototypen des </w:t>
       </w:r>
       <w:proofErr w:type="spellStart"/>
       <w:r>
@@ -1278,10 +1280,8 @@
       </w:r>
       <w:proofErr w:type="spellEnd"/>
       <w:r>
-        <w:t>-Spiels, gemäss Wikipedia:</w:t>
-      </w:r>
-    </w:p>
-    <w:p>
+        <w:t xml:space="preserve">-Spiels  (gemäss Wikipedia </w:t>
+      </w:r>
       <w:hyperlink r:id="rId6" w:history="1">
         <w:r>
           <w:rPr>
@@ -1290,12 +1290,30 @@
           <w:t>https://en.wikipedia.org/wiki/Sokoban</w:t>
         </w:r>
       </w:hyperlink>
+      <w:r>
+        <w:rPr>
+          <w:rStyle w:val="Hyperlink"/>
+        </w:rPr>
+        <w:t xml:space="preserve"> </w:t>
+      </w:r>
+      <w:r>
+        <w:t xml:space="preserve">als Entscheidungsgrundlage für eine spätere Kommerzialisierung des Produkts. </w:t>
+      </w:r>
+    </w:p>
+    <w:p>
+      <w:r>
+        <w:t>Ebenfalls soll in diesem Projekt die Funktion und Performance eines automatischen Lösungsalgorith</w:t>
+      </w:r>
+      <w:r>
+        <w:t>mus aufgezeigt werden.</w:t>
+      </w:r>
     </w:p>
     <w:p>
       <w:r>
         <w:t>Es sollen weitere Features implementiert werden,  welche im Rahmen dieses Projekts genauer definiert werden. Das Endprodukt besteht aus einem Prototypen der Anwendung inklusive Dokumentation.</w:t>
       </w:r>
     </w:p>
+    <w:p/>
     <w:p>
       <w:pPr>
         <w:rPr>
@@ -1313,23 +1331,23 @@
       <w:pPr>
         <w:pStyle w:val="berschrift1"/>
       </w:pPr>
-      <w:bookmarkStart w:id="2" w:name="_Toc431973988"/>
+      <w:bookmarkStart w:id="1" w:name="_Toc431973988"/>
       <w:r>
         <w:lastRenderedPageBreak/>
         <w:t>System Kontext</w:t>
       </w:r>
-      <w:bookmarkEnd w:id="2"/>
+      <w:bookmarkEnd w:id="1"/>
     </w:p>
     <w:p/>
     <w:p>
       <w:pPr>
         <w:pStyle w:val="berschrift2"/>
       </w:pPr>
-      <w:bookmarkStart w:id="3" w:name="_Toc431973989"/>
+      <w:bookmarkStart w:id="2" w:name="_Toc431973989"/>
       <w:r>
         <w:t>Personen / Stakeholders</w:t>
       </w:r>
-      <w:bookmarkEnd w:id="3"/>
+      <w:bookmarkEnd w:id="2"/>
     </w:p>
     <w:tbl>
       <w:tblPr>
@@ -1484,11 +1502,11 @@
       <w:pPr>
         <w:pStyle w:val="berschrift2"/>
       </w:pPr>
-      <w:bookmarkStart w:id="4" w:name="_Toc431973990"/>
+      <w:bookmarkStart w:id="3" w:name="_Toc431973990"/>
       <w:r>
         <w:t>Hardware</w:t>
       </w:r>
-      <w:bookmarkEnd w:id="4"/>
+      <w:bookmarkEnd w:id="3"/>
     </w:p>
     <w:p>
       <w:r>
@@ -1585,11 +1603,11 @@
       <w:pPr>
         <w:pStyle w:val="berschrift2"/>
       </w:pPr>
-      <w:bookmarkStart w:id="5" w:name="_Toc431973991"/>
+      <w:bookmarkStart w:id="4" w:name="_Toc431973991"/>
       <w:r>
         <w:t>Rahmenvorgaben</w:t>
       </w:r>
-      <w:bookmarkEnd w:id="5"/>
+      <w:bookmarkEnd w:id="4"/>
     </w:p>
     <w:p>
       <w:r>
@@ -1600,11 +1618,11 @@
       <w:pPr>
         <w:pStyle w:val="berschrift2"/>
       </w:pPr>
-      <w:bookmarkStart w:id="6" w:name="_Toc431973992"/>
+      <w:bookmarkStart w:id="5" w:name="_Toc431973992"/>
       <w:r>
         <w:t>Abgrenzung</w:t>
       </w:r>
-      <w:bookmarkEnd w:id="6"/>
+      <w:bookmarkEnd w:id="5"/>
     </w:p>
     <w:p>
       <w:r>
@@ -1620,21 +1638,21 @@
       <w:pPr>
         <w:pStyle w:val="berschrift1"/>
       </w:pPr>
-      <w:bookmarkStart w:id="7" w:name="_Toc431973993"/>
+      <w:bookmarkStart w:id="6" w:name="_Toc431973993"/>
       <w:r>
         <w:t>Muss- Anforderung</w:t>
       </w:r>
-      <w:bookmarkEnd w:id="7"/>
+      <w:bookmarkEnd w:id="6"/>
     </w:p>
     <w:p>
       <w:pPr>
         <w:pStyle w:val="berschrift2"/>
       </w:pPr>
-      <w:bookmarkStart w:id="8" w:name="_Toc431973994"/>
+      <w:bookmarkStart w:id="7" w:name="_Toc431973994"/>
       <w:r>
         <w:t>Karte speichern (lesen und schreiben)</w:t>
       </w:r>
-      <w:bookmarkEnd w:id="8"/>
+      <w:bookmarkEnd w:id="7"/>
     </w:p>
     <w:p>
       <w:r>
@@ -1661,14 +1679,14 @@
       <w:pPr>
         <w:pStyle w:val="berschrift2"/>
       </w:pPr>
-      <w:bookmarkStart w:id="9" w:name="_Toc431973995"/>
+      <w:bookmarkStart w:id="8" w:name="_Toc431973995"/>
       <w:r>
         <w:t>Karte selektieren</w:t>
       </w:r>
       <w:r>
         <w:t xml:space="preserve"> (Menu)</w:t>
       </w:r>
-      <w:bookmarkEnd w:id="9"/>
+      <w:bookmarkEnd w:id="8"/>
     </w:p>
     <w:p>
       <w:r>
@@ -1685,11 +1703,11 @@
       <w:pPr>
         <w:pStyle w:val="berschrift2"/>
       </w:pPr>
-      <w:bookmarkStart w:id="10" w:name="_Toc431973996"/>
+      <w:bookmarkStart w:id="9" w:name="_Toc431973996"/>
       <w:r>
         <w:t>Spiel spielen</w:t>
       </w:r>
-      <w:bookmarkEnd w:id="10"/>
+      <w:bookmarkEnd w:id="9"/>
     </w:p>
     <w:p>
       <w:r>
@@ -1712,11 +1730,11 @@
       <w:pPr>
         <w:pStyle w:val="berschrift2"/>
       </w:pPr>
-      <w:bookmarkStart w:id="11" w:name="_Toc431973997"/>
+      <w:bookmarkStart w:id="10" w:name="_Toc431973997"/>
       <w:r>
         <w:t>Spieler schnell verschieben (Maus klick)</w:t>
       </w:r>
-      <w:bookmarkEnd w:id="11"/>
+      <w:bookmarkEnd w:id="10"/>
     </w:p>
     <w:p>
       <w:r>
@@ -1727,12 +1745,12 @@
       <w:pPr>
         <w:pStyle w:val="berschrift2"/>
       </w:pPr>
-      <w:bookmarkStart w:id="12" w:name="_Toc431973998"/>
+      <w:bookmarkStart w:id="11" w:name="_Toc431973998"/>
       <w:r>
         <w:lastRenderedPageBreak/>
         <w:t>Karte erstellen</w:t>
       </w:r>
-      <w:bookmarkEnd w:id="12"/>
+      <w:bookmarkEnd w:id="11"/>
     </w:p>
     <w:p>
       <w:r>
@@ -1768,11 +1786,11 @@
       <w:pPr>
         <w:pStyle w:val="berschrift2"/>
       </w:pPr>
-      <w:bookmarkStart w:id="13" w:name="_Toc431973999"/>
+      <w:bookmarkStart w:id="12" w:name="_Toc431973999"/>
       <w:r>
         <w:t>Spiel automatisch lösen (Solver)</w:t>
       </w:r>
-      <w:bookmarkEnd w:id="13"/>
+      <w:bookmarkEnd w:id="12"/>
     </w:p>
     <w:p>
       <w:r>
@@ -1794,15 +1812,52 @@
       </w:r>
     </w:p>
     <w:p/>
+    <w:p>
+      <w:pPr>
+        <w:pStyle w:val="berschrift2"/>
+      </w:pPr>
+      <w:proofErr w:type="spellStart"/>
+      <w:r>
+        <w:t>Undo</w:t>
+      </w:r>
+      <w:proofErr w:type="spellEnd"/>
+      <w:r>
+        <w:t>-Funktion</w:t>
+      </w:r>
+    </w:p>
+    <w:p>
+      <w:r>
+        <w:t>Der Benutzer kann während dem Spiel</w:t>
+      </w:r>
+      <w:r>
+        <w:t xml:space="preserve"> mittels Tastenkombination alle bisher gemachten Spielzüge wieder rückgängig machen.</w:t>
+      </w:r>
+    </w:p>
+    <w:p>
+      <w:pPr>
+        <w:rPr>
+          <w:rFonts w:asciiTheme="majorHAnsi" w:eastAsiaTheme="majorEastAsia" w:hAnsiTheme="majorHAnsi" w:cstheme="majorBidi"/>
+          <w:color w:val="2E74B5" w:themeColor="accent1" w:themeShade="BF"/>
+          <w:sz w:val="32"/>
+          <w:szCs w:val="32"/>
+        </w:rPr>
+      </w:pPr>
+      <w:bookmarkStart w:id="13" w:name="_Toc431974000"/>
+      <w:r>
+        <w:br w:type="page"/>
+      </w:r>
+    </w:p>
     <w:p>
       <w:pPr>
         <w:pStyle w:val="berschrift1"/>
       </w:pPr>
-      <w:bookmarkStart w:id="14" w:name="_Toc431974000"/>
-      <w:r>
+      <w:bookmarkStart w:id="14" w:name="_GoBack"/>
+      <w:bookmarkEnd w:id="14"/>
+      <w:r>
+        <w:lastRenderedPageBreak/>
         <w:t>Kann- Anforderungen</w:t>
       </w:r>
-      <w:bookmarkEnd w:id="14"/>
+      <w:bookmarkEnd w:id="13"/>
     </w:p>
     <w:p>
       <w:pPr>
@@ -3059,7 +3114,7 @@
   <a:extraClrSchemeLst/>
   <a:extLst>
     <a:ext uri="{05A4C25C-085E-4340-85A3-A5531E510DB2}">
-      <thm15:themeFamily xmlns:thm15="http://schemas.microsoft.com/office/thememl/2012/main" xmlns="" name="Office Theme" id="{62F939B6-93AF-4DB8-9C6B-D6C7DFDC589F}" vid="{4A3C46E8-61CC-4603-A589-7422A47A8E4A}"/>
+      <thm15:themeFamily xmlns="" xmlns:thm15="http://schemas.microsoft.com/office/thememl/2012/main" name="Office Theme" id="{62F939B6-93AF-4DB8-9C6B-D6C7DFDC589F}" vid="{4A3C46E8-61CC-4603-A589-7422A47A8E4A}"/>
     </a:ext>
   </a:extLst>
 </a:theme>
@@ -3070,7 +3125,7 @@
 </file>
 
 <file path=customXml/itemProps1.xml><?xml version="1.0" encoding="utf-8"?>
-<ds:datastoreItem xmlns:ds="http://schemas.openxmlformats.org/officeDocument/2006/customXml" ds:itemID="{EC6697E9-3809-49A0-A684-6881260CD713}">
+<ds:datastoreItem xmlns:ds="http://schemas.openxmlformats.org/officeDocument/2006/customXml" ds:itemID="{8EF9091B-3532-423D-BEDB-7C70451A2A67}">
   <ds:schemaRefs>
     <ds:schemaRef ds:uri="http://schemas.openxmlformats.org/officeDocument/2006/bibliography"/>
   </ds:schemaRefs>

</xml_diff>